<commit_message>
continuing hps stats template
</commit_message>
<xml_diff>
--- a/inst/rmarkdown/templates/hps-stats-report/skeleton/HPS_STATS_REP_TEMPLATE.docx
+++ b/inst/rmarkdown/templates/hps-stats-report/skeleton/HPS_STATS_REP_TEMPLATE.docx
@@ -15,9 +15,9 @@
     <w:p>
       <w:pPr>
         <w:sectPr>
-          <w:headerReference w:type="default" r:id="rId7"/>
-          <w:footerReference w:type="default" r:id="rId8"/>
-          <w:footerReference w:type="first" r:id="rId9"/>
+          <w:headerReference w:type="default" r:id="rId8"/>
+          <w:footerReference w:type="default" r:id="rId9"/>
+          <w:footerReference w:type="first" r:id="rId10"/>
           <w:pgSz w:w="11906" w:h="16838"/>
           <w:pgMar w:top="1418" w:right="1134" w:bottom="1134" w:left="851" w:header="0" w:footer="397" w:gutter="0"/>
           <w:pgNumType w:start="1"/>
@@ -409,6 +409,226 @@
 </w:hdr>
 </file>
 
+<file path=word/numbering.xml><?xml version="1.0" encoding="utf-8"?>
+<w:numbering xmlns:ve="http://schemas.openxmlformats.org/markup-compatibility/2006" xmlns:o="urn:schemas-microsoft-com:office:office" xmlns:r="http://schemas.openxmlformats.org/officeDocument/2006/relationships" xmlns:m="http://schemas.openxmlformats.org/officeDocument/2006/math" xmlns:v="urn:schemas-microsoft-com:vml" xmlns:wp="http://schemas.openxmlformats.org/drawingml/2006/wordprocessingDrawing" xmlns:w10="urn:schemas-microsoft-com:office:word" xmlns:w="http://schemas.openxmlformats.org/wordprocessingml/2006/main" xmlns:wne="http://schemas.microsoft.com/office/word/2006/wordml">
+  <w:abstractNum w:abstractNumId="0">
+    <w:nsid w:val="FFFFFF7C"/>
+    <w:multiLevelType w:val="singleLevel"/>
+    <w:tmpl w:val="B73E6A20"/>
+    <w:lvl w:ilvl="0">
+      <w:start w:val="1"/>
+      <w:numFmt w:val="decimal"/>
+      <w:lvlText w:val="%1."/>
+      <w:lvlJc w:val="left"/>
+      <w:pPr>
+        <w:tabs>
+          <w:tab w:val="num" w:pos="1492"/>
+        </w:tabs>
+        <w:ind w:left="1492" w:hanging="360"/>
+      </w:pPr>
+    </w:lvl>
+  </w:abstractNum>
+  <w:abstractNum w:abstractNumId="1">
+    <w:nsid w:val="FFFFFF7D"/>
+    <w:multiLevelType w:val="singleLevel"/>
+    <w:tmpl w:val="572A6452"/>
+    <w:lvl w:ilvl="0">
+      <w:start w:val="1"/>
+      <w:numFmt w:val="decimal"/>
+      <w:lvlText w:val="%1."/>
+      <w:lvlJc w:val="left"/>
+      <w:pPr>
+        <w:tabs>
+          <w:tab w:val="num" w:pos="1209"/>
+        </w:tabs>
+        <w:ind w:left="1209" w:hanging="360"/>
+      </w:pPr>
+    </w:lvl>
+  </w:abstractNum>
+  <w:abstractNum w:abstractNumId="2">
+    <w:nsid w:val="FFFFFF7E"/>
+    <w:multiLevelType w:val="singleLevel"/>
+    <w:tmpl w:val="BFE8DC70"/>
+    <w:lvl w:ilvl="0">
+      <w:start w:val="1"/>
+      <w:numFmt w:val="decimal"/>
+      <w:lvlText w:val="%1."/>
+      <w:lvlJc w:val="left"/>
+      <w:pPr>
+        <w:tabs>
+          <w:tab w:val="num" w:pos="926"/>
+        </w:tabs>
+        <w:ind w:left="926" w:hanging="360"/>
+      </w:pPr>
+    </w:lvl>
+  </w:abstractNum>
+  <w:abstractNum w:abstractNumId="3">
+    <w:nsid w:val="FFFFFF7F"/>
+    <w:multiLevelType w:val="singleLevel"/>
+    <w:tmpl w:val="9FB8C728"/>
+    <w:lvl w:ilvl="0">
+      <w:start w:val="1"/>
+      <w:numFmt w:val="decimal"/>
+      <w:lvlText w:val="%1."/>
+      <w:lvlJc w:val="left"/>
+      <w:pPr>
+        <w:tabs>
+          <w:tab w:val="num" w:pos="643"/>
+        </w:tabs>
+        <w:ind w:left="643" w:hanging="360"/>
+      </w:pPr>
+    </w:lvl>
+  </w:abstractNum>
+  <w:abstractNum w:abstractNumId="4">
+    <w:nsid w:val="FFFFFF80"/>
+    <w:multiLevelType w:val="singleLevel"/>
+    <w:tmpl w:val="55FAB83A"/>
+    <w:lvl w:ilvl="0">
+      <w:start w:val="1"/>
+      <w:numFmt w:val="bullet"/>
+      <w:lvlText w:val=""/>
+      <w:lvlJc w:val="left"/>
+      <w:pPr>
+        <w:tabs>
+          <w:tab w:val="num" w:pos="1492"/>
+        </w:tabs>
+        <w:ind w:left="1492" w:hanging="360"/>
+      </w:pPr>
+      <w:rPr>
+        <w:rFonts w:ascii="Symbol" w:hAnsi="Symbol" w:hint="default"/>
+      </w:rPr>
+    </w:lvl>
+  </w:abstractNum>
+  <w:abstractNum w:abstractNumId="5">
+    <w:nsid w:val="FFFFFF81"/>
+    <w:multiLevelType w:val="singleLevel"/>
+    <w:tmpl w:val="33FC9E46"/>
+    <w:lvl w:ilvl="0">
+      <w:start w:val="1"/>
+      <w:numFmt w:val="bullet"/>
+      <w:lvlText w:val=""/>
+      <w:lvlJc w:val="left"/>
+      <w:pPr>
+        <w:tabs>
+          <w:tab w:val="num" w:pos="1209"/>
+        </w:tabs>
+        <w:ind w:left="1209" w:hanging="360"/>
+      </w:pPr>
+      <w:rPr>
+        <w:rFonts w:ascii="Symbol" w:hAnsi="Symbol" w:hint="default"/>
+      </w:rPr>
+    </w:lvl>
+  </w:abstractNum>
+  <w:abstractNum w:abstractNumId="6">
+    <w:nsid w:val="FFFFFF82"/>
+    <w:multiLevelType w:val="singleLevel"/>
+    <w:tmpl w:val="7048E416"/>
+    <w:lvl w:ilvl="0">
+      <w:start w:val="1"/>
+      <w:numFmt w:val="bullet"/>
+      <w:lvlText w:val=""/>
+      <w:lvlJc w:val="left"/>
+      <w:pPr>
+        <w:tabs>
+          <w:tab w:val="num" w:pos="926"/>
+        </w:tabs>
+        <w:ind w:left="926" w:hanging="360"/>
+      </w:pPr>
+      <w:rPr>
+        <w:rFonts w:ascii="Symbol" w:hAnsi="Symbol" w:hint="default"/>
+      </w:rPr>
+    </w:lvl>
+  </w:abstractNum>
+  <w:abstractNum w:abstractNumId="7">
+    <w:nsid w:val="FFFFFF83"/>
+    <w:multiLevelType w:val="singleLevel"/>
+    <w:tmpl w:val="83B060AC"/>
+    <w:lvl w:ilvl="0">
+      <w:start w:val="1"/>
+      <w:numFmt w:val="bullet"/>
+      <w:lvlText w:val=""/>
+      <w:lvlJc w:val="left"/>
+      <w:pPr>
+        <w:tabs>
+          <w:tab w:val="num" w:pos="643"/>
+        </w:tabs>
+        <w:ind w:left="643" w:hanging="360"/>
+      </w:pPr>
+      <w:rPr>
+        <w:rFonts w:ascii="Symbol" w:hAnsi="Symbol" w:hint="default"/>
+      </w:rPr>
+    </w:lvl>
+  </w:abstractNum>
+  <w:abstractNum w:abstractNumId="8">
+    <w:nsid w:val="FFFFFF88"/>
+    <w:multiLevelType w:val="singleLevel"/>
+    <w:tmpl w:val="49A80790"/>
+    <w:lvl w:ilvl="0">
+      <w:start w:val="1"/>
+      <w:numFmt w:val="decimal"/>
+      <w:lvlText w:val="%1."/>
+      <w:lvlJc w:val="left"/>
+      <w:pPr>
+        <w:tabs>
+          <w:tab w:val="num" w:pos="360"/>
+        </w:tabs>
+        <w:ind w:left="360" w:hanging="360"/>
+      </w:pPr>
+    </w:lvl>
+  </w:abstractNum>
+  <w:abstractNum w:abstractNumId="9">
+    <w:nsid w:val="FFFFFF89"/>
+    <w:multiLevelType w:val="singleLevel"/>
+    <w:tmpl w:val="70AA9682"/>
+    <w:lvl w:ilvl="0">
+      <w:start w:val="1"/>
+      <w:numFmt w:val="bullet"/>
+      <w:lvlText w:val=""/>
+      <w:lvlJc w:val="left"/>
+      <w:pPr>
+        <w:tabs>
+          <w:tab w:val="num" w:pos="360"/>
+        </w:tabs>
+        <w:ind w:left="360" w:hanging="360"/>
+      </w:pPr>
+      <w:rPr>
+        <w:rFonts w:ascii="Symbol" w:hAnsi="Symbol" w:hint="default"/>
+      </w:rPr>
+    </w:lvl>
+  </w:abstractNum>
+  <w:num w:numId="1">
+    <w:abstractNumId w:val="9"/>
+  </w:num>
+  <w:num w:numId="2">
+    <w:abstractNumId w:val="7"/>
+  </w:num>
+  <w:num w:numId="3">
+    <w:abstractNumId w:val="6"/>
+  </w:num>
+  <w:num w:numId="4">
+    <w:abstractNumId w:val="5"/>
+  </w:num>
+  <w:num w:numId="5">
+    <w:abstractNumId w:val="4"/>
+  </w:num>
+  <w:num w:numId="6">
+    <w:abstractNumId w:val="8"/>
+  </w:num>
+  <w:num w:numId="7">
+    <w:abstractNumId w:val="3"/>
+  </w:num>
+  <w:num w:numId="8">
+    <w:abstractNumId w:val="2"/>
+  </w:num>
+  <w:num w:numId="9">
+    <w:abstractNumId w:val="1"/>
+  </w:num>
+  <w:num w:numId="10">
+    <w:abstractNumId w:val="0"/>
+  </w:num>
+</w:numbering>
+</file>
+
 <file path=word/styles.xml><?xml version="1.0" encoding="utf-8"?>
 <w:styles xmlns:r="http://schemas.openxmlformats.org/officeDocument/2006/relationships" xmlns:w="http://schemas.openxmlformats.org/wordprocessingml/2006/main">
   <w:docDefaults>
@@ -568,7 +788,7 @@
   <w:style w:type="paragraph" w:default="1" w:styleId="Normal">
     <w:name w:val="Normal"/>
     <w:qFormat/>
-    <w:rsid w:val="00C558FA"/>
+    <w:rsid w:val="000A0C1C"/>
     <w:pPr>
       <w:spacing w:after="120" w:line="240" w:lineRule="auto"/>
     </w:pPr>
@@ -1332,6 +1552,27 @@
     <w:rsid w:val="00C558FA"/>
     <w:rPr>
       <w:vertAlign w:val="superscript"/>
+    </w:rPr>
+  </w:style>
+  <w:style w:type="paragraph" w:styleId="BodyText">
+    <w:name w:val="Body Text"/>
+    <w:basedOn w:val="Normal"/>
+    <w:link w:val="BodyTextChar"/>
+    <w:uiPriority w:val="99"/>
+    <w:semiHidden/>
+    <w:unhideWhenUsed/>
+    <w:rsid w:val="00530C48"/>
+  </w:style>
+  <w:style w:type="character" w:customStyle="1" w:styleId="BodyTextChar">
+    <w:name w:val="Body Text Char"/>
+    <w:basedOn w:val="DefaultParagraphFont"/>
+    <w:link w:val="BodyText"/>
+    <w:uiPriority w:val="99"/>
+    <w:semiHidden/>
+    <w:rsid w:val="00530C48"/>
+    <w:rPr>
+      <w:rFonts w:ascii="Arial" w:hAnsi="Arial"/>
+      <w:sz w:val="24"/>
     </w:rPr>
   </w:style>
 </w:styles>
@@ -1625,7 +1866,7 @@
 </file>
 
 <file path=customXml/itemProps1.xml><?xml version="1.0" encoding="utf-8"?>
-<ds:datastoreItem xmlns:ds="http://schemas.openxmlformats.org/officeDocument/2006/customXml" ds:itemID="{A84E886E-8121-44D3-9C02-D6F3A8C2DCC6}">
+<ds:datastoreItem xmlns:ds="http://schemas.openxmlformats.org/officeDocument/2006/customXml" ds:itemID="{259B302B-1778-4A22-ABBE-A46E9C6D90A4}">
   <ds:schemaRefs>
     <ds:schemaRef ds:uri="http://schemas.openxmlformats.org/officeDocument/2006/bibliography"/>
   </ds:schemaRefs>

</xml_diff>